<commit_message>
ScreenShots im Handbuch aktualisiert.
Former-commit-id: 43b246325de5d80e4b8e377b057d057f9ef84f9e
</commit_message>
<xml_diff>
--- a/documents/Meilensteine/Meilenstein III/BachelorsChase_Handbuch.docx
+++ b/documents/Meilensteine/Meilenstein III/BachelorsChase_Handbuch.docx
@@ -1975,7 +1975,6 @@
         <w:rPr>
           <w:lang w:val="de-DE"/>
         </w:rPr>
-        <w:lastRenderedPageBreak/>
         <w:t xml:space="preserve">Das </w:t>
       </w:r>
       <w:r>
@@ -2001,26 +2000,26 @@
           <w:lang w:val="de-DE"/>
         </w:rPr>
         <w:drawing>
-          <wp:anchor distT="0" distB="0" distL="114300" distR="114300" simplePos="0" relativeHeight="251661312" behindDoc="1" locked="0" layoutInCell="1" allowOverlap="1">
+          <wp:anchor distT="0" distB="0" distL="114300" distR="114300" simplePos="0" relativeHeight="251666432" behindDoc="1" locked="0" layoutInCell="1" allowOverlap="1">
             <wp:simplePos x="0" y="0"/>
             <wp:positionH relativeFrom="column">
-              <wp:posOffset>2606815</wp:posOffset>
+              <wp:posOffset>3884577</wp:posOffset>
             </wp:positionH>
             <wp:positionV relativeFrom="paragraph">
-              <wp:posOffset>119067</wp:posOffset>
+              <wp:posOffset>194170</wp:posOffset>
             </wp:positionV>
-            <wp:extent cx="3751580" cy="2329815"/>
-            <wp:effectExtent l="0" t="0" r="0" b="0"/>
+            <wp:extent cx="2772562" cy="1836208"/>
+            <wp:effectExtent l="0" t="0" r="0" b="5715"/>
             <wp:wrapTight wrapText="bothSides">
               <wp:wrapPolygon edited="0">
                 <wp:start x="0" y="0"/>
-                <wp:lineTo x="0" y="21429"/>
-                <wp:lineTo x="21498" y="21429"/>
-                <wp:lineTo x="21498" y="0"/>
+                <wp:lineTo x="0" y="21518"/>
+                <wp:lineTo x="21471" y="21518"/>
+                <wp:lineTo x="21471" y="0"/>
                 <wp:lineTo x="0" y="0"/>
               </wp:wrapPolygon>
             </wp:wrapTight>
-            <wp:docPr id="6" name="Grafik 6" descr="Ein Bild, das Gerät enthält.&#10;&#10;Automatisch generierte Beschreibung"/>
+            <wp:docPr id="7" name="Grafik 7" descr="Ein Bild, das Elektronik, Gerät enthält.&#10;&#10;Automatisch generierte Beschreibung"/>
             <wp:cNvGraphicFramePr>
               <a:graphicFrameLocks xmlns:a="http://schemas.openxmlformats.org/drawingml/2006/main" noChangeAspect="1"/>
             </wp:cNvGraphicFramePr>
@@ -2028,7 +2027,7 @@
               <a:graphicData uri="http://schemas.openxmlformats.org/drawingml/2006/picture">
                 <pic:pic xmlns:pic="http://schemas.openxmlformats.org/drawingml/2006/picture">
                   <pic:nvPicPr>
-                    <pic:cNvPr id="6" name="Bildschirmfoto 2020-04-01 um 16.29.50.png"/>
+                    <pic:cNvPr id="7" name="Bildschirmfoto 2020-04-05 um 20.30.19.png"/>
                     <pic:cNvPicPr/>
                   </pic:nvPicPr>
                   <pic:blipFill>
@@ -2046,7 +2045,7 @@
                   <pic:spPr>
                     <a:xfrm>
                       <a:off x="0" y="0"/>
-                      <a:ext cx="3751580" cy="2329815"/>
+                      <a:ext cx="2791243" cy="1848580"/>
                     </a:xfrm>
                     <a:prstGeom prst="rect">
                       <a:avLst/>
@@ -2118,32 +2117,61 @@
       <w:r>
         <w:rPr>
           <w:rFonts w:ascii="Times New Roman" w:hAnsi="Times New Roman" w:cs="Times New Roman"/>
-          <w:b/>
-          <w:bCs/>
+          <w:lang w:val="de-DE"/>
+        </w:rPr>
+        <w:t xml:space="preserve">Diese Lobby besteht aus einem Spielfeld und einem Chat sowie einer </w:t>
+      </w:r>
+      <w:r>
+        <w:rPr>
+          <w:rFonts w:ascii="Times New Roman" w:hAnsi="Times New Roman" w:cs="Times New Roman"/>
+          <w:lang w:val="de-DE"/>
+        </w:rPr>
+        <w:t>Spieler</w:t>
+      </w:r>
+      <w:r>
+        <w:rPr>
+          <w:rFonts w:ascii="Times New Roman" w:hAnsi="Times New Roman" w:cs="Times New Roman"/>
+          <w:lang w:val="de-DE"/>
+        </w:rPr>
+        <w:t>liste.</w:t>
+      </w:r>
+    </w:p>
+    <w:p>
+      <w:pPr>
+        <w:pStyle w:val="berschrift1"/>
+        <w:rPr>
+          <w:lang w:val="de-DE"/>
+        </w:rPr>
+      </w:pPr>
+      <w:bookmarkStart w:id="5" w:name="_Toc36924066"/>
+      <w:r>
+        <w:rPr>
+          <w:rFonts w:cs="Times New Roman"/>
           <w:noProof/>
           <w:lang w:val="de-DE"/>
         </w:rPr>
+        <w:lastRenderedPageBreak/>
         <w:drawing>
-          <wp:anchor distT="0" distB="0" distL="114300" distR="114300" simplePos="0" relativeHeight="251662336" behindDoc="1" locked="0" layoutInCell="1" allowOverlap="1" wp14:anchorId="741409C8">
+          <wp:anchor distT="0" distB="0" distL="114300" distR="114300" simplePos="0" relativeHeight="251667456" behindDoc="1" locked="0" layoutInCell="1" allowOverlap="1">
             <wp:simplePos x="0" y="0"/>
             <wp:positionH relativeFrom="column">
-              <wp:posOffset>4837126</wp:posOffset>
+              <wp:posOffset>5184916</wp:posOffset>
             </wp:positionH>
             <wp:positionV relativeFrom="paragraph">
-              <wp:posOffset>211</wp:posOffset>
+              <wp:posOffset>8</wp:posOffset>
             </wp:positionV>
-            <wp:extent cx="1340284" cy="2740136"/>
-            <wp:effectExtent l="0" t="0" r="6350" b="3175"/>
+            <wp:extent cx="1286933" cy="2320424"/>
+            <wp:effectExtent l="0" t="0" r="0" b="3810"/>
             <wp:wrapTight wrapText="bothSides">
               <wp:wrapPolygon edited="0">
                 <wp:start x="0" y="0"/>
-                <wp:lineTo x="0" y="21525"/>
-                <wp:lineTo x="21498" y="21525"/>
-                <wp:lineTo x="21498" y="0"/>
+                <wp:lineTo x="0" y="21517"/>
+                <wp:lineTo x="21323" y="21517"/>
+                <wp:lineTo x="21323" y="0"/>
                 <wp:lineTo x="0" y="0"/>
               </wp:wrapPolygon>
             </wp:wrapTight>
-            <wp:docPr id="8" name="Grafik 8" descr="Ein Bild, das Screenshot enthält.&#10;&#10;Automatisch generierte Beschreibung"/>
+            <wp:docPr id="12" name="Grafik 12" descr="Ein Bild, das Screenshot enthält.&#10;&#10;Automatisch generierte Beschreibung"/>
             <wp:cNvGraphicFramePr>
               <a:graphicFrameLocks xmlns:a="http://schemas.openxmlformats.org/drawingml/2006/main" noChangeAspect="1"/>
             </wp:cNvGraphicFramePr>
@@ -2151,7 +2179,7 @@
               <a:graphicData uri="http://schemas.openxmlformats.org/drawingml/2006/picture">
                 <pic:pic xmlns:pic="http://schemas.openxmlformats.org/drawingml/2006/picture">
                   <pic:nvPicPr>
-                    <pic:cNvPr id="1" name=""/>
+                    <pic:cNvPr id="12" name="Bildschirmfoto 2020-04-05 um 20.29.11.png"/>
                     <pic:cNvPicPr/>
                   </pic:nvPicPr>
                   <pic:blipFill>
@@ -2169,7 +2197,7 @@
                   <pic:spPr>
                     <a:xfrm>
                       <a:off x="0" y="0"/>
-                      <a:ext cx="1347455" cy="2754797"/>
+                      <a:ext cx="1310162" cy="2362307"/>
                     </a:xfrm>
                     <a:prstGeom prst="rect">
                       <a:avLst/>
@@ -2189,36 +2217,6 @@
       </w:r>
       <w:r>
         <w:rPr>
-          <w:rFonts w:ascii="Times New Roman" w:hAnsi="Times New Roman" w:cs="Times New Roman"/>
-          <w:lang w:val="de-DE"/>
-        </w:rPr>
-        <w:t xml:space="preserve">Diese Lobby besteht aus einem Spielfeld und einem Chat sowie einer </w:t>
-      </w:r>
-      <w:r>
-        <w:rPr>
-          <w:rFonts w:ascii="Times New Roman" w:hAnsi="Times New Roman" w:cs="Times New Roman"/>
-          <w:lang w:val="de-DE"/>
-        </w:rPr>
-        <w:t>Spieler</w:t>
-      </w:r>
-      <w:r>
-        <w:rPr>
-          <w:rFonts w:ascii="Times New Roman" w:hAnsi="Times New Roman" w:cs="Times New Roman"/>
-          <w:lang w:val="de-DE"/>
-        </w:rPr>
-        <w:t>liste.</w:t>
-      </w:r>
-    </w:p>
-    <w:p>
-      <w:pPr>
-        <w:pStyle w:val="berschrift1"/>
-        <w:rPr>
-          <w:lang w:val="de-DE"/>
-        </w:rPr>
-      </w:pPr>
-      <w:bookmarkStart w:id="5" w:name="_Toc36924066"/>
-      <w:r>
-        <w:rPr>
           <w:lang w:val="de-DE"/>
         </w:rPr>
         <w:t>Der Chat</w:t>
@@ -2429,7 +2427,6 @@
         <w:rPr>
           <w:lang w:val="de-DE"/>
         </w:rPr>
-        <w:lastRenderedPageBreak/>
         <w:t>Die Lobby</w:t>
       </w:r>
       <w:bookmarkEnd w:id="9"/>
@@ -2548,6 +2545,22 @@
         <w:spacing w:after="100" w:afterAutospacing="1" w:line="276" w:lineRule="auto"/>
       </w:pPr>
       <w:r>
+        <w:t>Zufallskarte: Eine zufällige Karte bei einem anderen Spieler ziehen (zufälliger Spieler oder selbst auswählbar?)</w:t>
+      </w:r>
+    </w:p>
+    <w:p>
+      <w:pPr>
+        <w:autoSpaceDE w:val="0"/>
+        <w:autoSpaceDN w:val="0"/>
+        <w:adjustRightInd w:val="0"/>
+        <w:spacing w:line="360" w:lineRule="auto"/>
+        <w:rPr>
+          <w:rFonts w:ascii="Times New Roman" w:hAnsi="Times New Roman" w:cs="Times New Roman"/>
+          <w:b/>
+          <w:bCs/>
+        </w:rPr>
+      </w:pPr>
+      <w:r>
         <w:rPr>
           <w:rFonts w:ascii="Times New Roman" w:hAnsi="Times New Roman" w:cs="Times New Roman"/>
           <w:b/>
@@ -2559,10 +2572,10 @@
           <wp:anchor distT="0" distB="0" distL="114300" distR="114300" simplePos="0" relativeHeight="251665408" behindDoc="1" locked="0" layoutInCell="1" allowOverlap="1">
             <wp:simplePos x="0" y="0"/>
             <wp:positionH relativeFrom="column">
-              <wp:posOffset>1259205</wp:posOffset>
+              <wp:posOffset>1163868</wp:posOffset>
             </wp:positionH>
             <wp:positionV relativeFrom="paragraph">
-              <wp:posOffset>554990</wp:posOffset>
+              <wp:posOffset>-61030</wp:posOffset>
             </wp:positionV>
             <wp:extent cx="489585" cy="708660"/>
             <wp:effectExtent l="101600" t="63500" r="107315" b="66040"/>
@@ -2630,122 +2643,6 @@
         </w:drawing>
       </w:r>
       <w:r>
-        <w:t>Zufallskarte: Eine zufällige Karte bei einem anderen Spieler ziehen (zufälliger Spieler oder selbst auswählbar?)</w:t>
-      </w:r>
-    </w:p>
-    <w:p>
-      <w:pPr>
-        <w:autoSpaceDE w:val="0"/>
-        <w:autoSpaceDN w:val="0"/>
-        <w:adjustRightInd w:val="0"/>
-        <w:spacing w:line="360" w:lineRule="auto"/>
-        <w:rPr>
-          <w:rFonts w:ascii="Times New Roman" w:hAnsi="Times New Roman" w:cs="Times New Roman"/>
-          <w:b/>
-          <w:bCs/>
-        </w:rPr>
-      </w:pPr>
-    </w:p>
-    <w:p>
-      <w:pPr>
-        <w:autoSpaceDE w:val="0"/>
-        <w:autoSpaceDN w:val="0"/>
-        <w:adjustRightInd w:val="0"/>
-        <w:spacing w:line="360" w:lineRule="auto"/>
-        <w:rPr>
-          <w:rFonts w:ascii="Times New Roman" w:hAnsi="Times New Roman" w:cs="Times New Roman"/>
-          <w:b/>
-          <w:bCs/>
-          <w:lang w:val="de-DE"/>
-        </w:rPr>
-      </w:pPr>
-      <w:r>
-        <w:rPr>
-          <w:rFonts w:ascii="Times New Roman" w:hAnsi="Times New Roman" w:cs="Times New Roman"/>
-          <w:b/>
-          <w:bCs/>
-          <w:noProof/>
-          <w:lang w:val="de-DE"/>
-        </w:rPr>
-        <w:drawing>
-          <wp:anchor distT="0" distB="0" distL="114300" distR="114300" simplePos="0" relativeHeight="251664384" behindDoc="1" locked="0" layoutInCell="1" allowOverlap="1">
-            <wp:simplePos x="0" y="0"/>
-            <wp:positionH relativeFrom="column">
-              <wp:posOffset>715889</wp:posOffset>
-            </wp:positionH>
-            <wp:positionV relativeFrom="paragraph">
-              <wp:posOffset>-224946</wp:posOffset>
-            </wp:positionV>
-            <wp:extent cx="504825" cy="730250"/>
-            <wp:effectExtent l="0" t="0" r="3175" b="6350"/>
-            <wp:wrapTight wrapText="bothSides">
-              <wp:wrapPolygon edited="0">
-                <wp:start x="0" y="0"/>
-                <wp:lineTo x="0" y="21412"/>
-                <wp:lineTo x="21192" y="21412"/>
-                <wp:lineTo x="21192" y="0"/>
-                <wp:lineTo x="0" y="0"/>
-              </wp:wrapPolygon>
-            </wp:wrapTight>
-            <wp:docPr id="10" name="Grafik 10" descr="Ein Bild, das Text, Karte enthält.&#10;&#10;Automatisch generierte Beschreibung"/>
-            <wp:cNvGraphicFramePr>
-              <a:graphicFrameLocks xmlns:a="http://schemas.openxmlformats.org/drawingml/2006/main" noChangeAspect="1"/>
-            </wp:cNvGraphicFramePr>
-            <a:graphic xmlns:a="http://schemas.openxmlformats.org/drawingml/2006/main">
-              <a:graphicData uri="http://schemas.openxmlformats.org/drawingml/2006/picture">
-                <pic:pic xmlns:pic="http://schemas.openxmlformats.org/drawingml/2006/picture">
-                  <pic:nvPicPr>
-                    <pic:cNvPr id="10" name="Bildschirmfoto 2020-04-01 um 16.37.47.png"/>
-                    <pic:cNvPicPr/>
-                  </pic:nvPicPr>
-                  <pic:blipFill>
-                    <a:blip r:embed="rId12" cstate="print">
-                      <a:extLst>
-                        <a:ext uri="{28A0092B-C50C-407E-A947-70E740481C1C}">
-                          <a14:useLocalDpi xmlns:a14="http://schemas.microsoft.com/office/drawing/2010/main" val="0"/>
-                        </a:ext>
-                      </a:extLst>
-                    </a:blip>
-                    <a:stretch>
-                      <a:fillRect/>
-                    </a:stretch>
-                  </pic:blipFill>
-                  <pic:spPr>
-                    <a:xfrm>
-                      <a:off x="0" y="0"/>
-                      <a:ext cx="504825" cy="730250"/>
-                    </a:xfrm>
-                    <a:prstGeom prst="rect">
-                      <a:avLst/>
-                    </a:prstGeom>
-                  </pic:spPr>
-                </pic:pic>
-              </a:graphicData>
-            </a:graphic>
-            <wp14:sizeRelH relativeFrom="margin">
-              <wp14:pctWidth>0</wp14:pctWidth>
-            </wp14:sizeRelH>
-            <wp14:sizeRelV relativeFrom="margin">
-              <wp14:pctHeight>0</wp14:pctHeight>
-            </wp14:sizeRelV>
-          </wp:anchor>
-        </w:drawing>
-      </w:r>
-    </w:p>
-    <w:p>
-      <w:pPr>
-        <w:autoSpaceDE w:val="0"/>
-        <w:autoSpaceDN w:val="0"/>
-        <w:adjustRightInd w:val="0"/>
-        <w:spacing w:line="360" w:lineRule="auto"/>
-        <w:rPr>
-          <w:rFonts w:ascii="Times New Roman" w:hAnsi="Times New Roman" w:cs="Times New Roman"/>
-          <w:b/>
-          <w:bCs/>
-          <w:lang w:val="de-DE"/>
-        </w:rPr>
-      </w:pPr>
-      <w:r>
         <w:rPr>
           <w:rFonts w:ascii="Times New Roman" w:hAnsi="Times New Roman" w:cs="Times New Roman"/>
           <w:b/>
@@ -2757,10 +2654,10 @@
           <wp:anchor distT="0" distB="0" distL="114300" distR="114300" simplePos="0" relativeHeight="251663360" behindDoc="1" locked="0" layoutInCell="1" allowOverlap="1">
             <wp:simplePos x="0" y="0"/>
             <wp:positionH relativeFrom="column">
-              <wp:posOffset>149080</wp:posOffset>
+              <wp:posOffset>238905</wp:posOffset>
             </wp:positionH>
             <wp:positionV relativeFrom="paragraph">
-              <wp:posOffset>-652856</wp:posOffset>
+              <wp:posOffset>-188383</wp:posOffset>
             </wp:positionV>
             <wp:extent cx="575945" cy="839470"/>
             <wp:effectExtent l="101600" t="63500" r="97155" b="62230"/>
@@ -2793,7 +2690,7 @@
                     <pic:cNvPicPr/>
                   </pic:nvPicPr>
                   <pic:blipFill>
-                    <a:blip r:embed="rId13" cstate="print">
+                    <a:blip r:embed="rId12" cstate="print">
                       <a:extLst>
                         <a:ext uri="{28A0092B-C50C-407E-A947-70E740481C1C}">
                           <a14:useLocalDpi xmlns:a14="http://schemas.microsoft.com/office/drawing/2010/main" val="0"/>
@@ -2825,6 +2722,106 @@
           </wp:anchor>
         </w:drawing>
       </w:r>
+      <w:r>
+        <w:rPr>
+          <w:rFonts w:ascii="Times New Roman" w:hAnsi="Times New Roman" w:cs="Times New Roman"/>
+          <w:b/>
+          <w:bCs/>
+          <w:noProof/>
+          <w:lang w:val="de-DE"/>
+        </w:rPr>
+        <w:drawing>
+          <wp:anchor distT="0" distB="0" distL="114300" distR="114300" simplePos="0" relativeHeight="251664384" behindDoc="1" locked="0" layoutInCell="1" allowOverlap="1">
+            <wp:simplePos x="0" y="0"/>
+            <wp:positionH relativeFrom="column">
+              <wp:posOffset>715645</wp:posOffset>
+            </wp:positionH>
+            <wp:positionV relativeFrom="paragraph">
+              <wp:posOffset>-23424</wp:posOffset>
+            </wp:positionV>
+            <wp:extent cx="504825" cy="730250"/>
+            <wp:effectExtent l="0" t="0" r="3175" b="6350"/>
+            <wp:wrapTight wrapText="bothSides">
+              <wp:wrapPolygon edited="0">
+                <wp:start x="0" y="0"/>
+                <wp:lineTo x="0" y="21412"/>
+                <wp:lineTo x="21192" y="21412"/>
+                <wp:lineTo x="21192" y="0"/>
+                <wp:lineTo x="0" y="0"/>
+              </wp:wrapPolygon>
+            </wp:wrapTight>
+            <wp:docPr id="10" name="Grafik 10" descr="Ein Bild, das Text, Karte enthält.&#10;&#10;Automatisch generierte Beschreibung"/>
+            <wp:cNvGraphicFramePr>
+              <a:graphicFrameLocks xmlns:a="http://schemas.openxmlformats.org/drawingml/2006/main" noChangeAspect="1"/>
+            </wp:cNvGraphicFramePr>
+            <a:graphic xmlns:a="http://schemas.openxmlformats.org/drawingml/2006/main">
+              <a:graphicData uri="http://schemas.openxmlformats.org/drawingml/2006/picture">
+                <pic:pic xmlns:pic="http://schemas.openxmlformats.org/drawingml/2006/picture">
+                  <pic:nvPicPr>
+                    <pic:cNvPr id="10" name="Bildschirmfoto 2020-04-01 um 16.37.47.png"/>
+                    <pic:cNvPicPr/>
+                  </pic:nvPicPr>
+                  <pic:blipFill>
+                    <a:blip r:embed="rId13" cstate="print">
+                      <a:extLst>
+                        <a:ext uri="{28A0092B-C50C-407E-A947-70E740481C1C}">
+                          <a14:useLocalDpi xmlns:a14="http://schemas.microsoft.com/office/drawing/2010/main" val="0"/>
+                        </a:ext>
+                      </a:extLst>
+                    </a:blip>
+                    <a:stretch>
+                      <a:fillRect/>
+                    </a:stretch>
+                  </pic:blipFill>
+                  <pic:spPr>
+                    <a:xfrm>
+                      <a:off x="0" y="0"/>
+                      <a:ext cx="504825" cy="730250"/>
+                    </a:xfrm>
+                    <a:prstGeom prst="rect">
+                      <a:avLst/>
+                    </a:prstGeom>
+                  </pic:spPr>
+                </pic:pic>
+              </a:graphicData>
+            </a:graphic>
+            <wp14:sizeRelH relativeFrom="margin">
+              <wp14:pctWidth>0</wp14:pctWidth>
+            </wp14:sizeRelH>
+            <wp14:sizeRelV relativeFrom="margin">
+              <wp14:pctHeight>0</wp14:pctHeight>
+            </wp14:sizeRelV>
+          </wp:anchor>
+        </w:drawing>
+      </w:r>
+    </w:p>
+    <w:p>
+      <w:pPr>
+        <w:autoSpaceDE w:val="0"/>
+        <w:autoSpaceDN w:val="0"/>
+        <w:adjustRightInd w:val="0"/>
+        <w:spacing w:line="360" w:lineRule="auto"/>
+        <w:rPr>
+          <w:rFonts w:ascii="Times New Roman" w:hAnsi="Times New Roman" w:cs="Times New Roman"/>
+          <w:b/>
+          <w:bCs/>
+          <w:lang w:val="de-DE"/>
+        </w:rPr>
+      </w:pPr>
+    </w:p>
+    <w:p>
+      <w:pPr>
+        <w:autoSpaceDE w:val="0"/>
+        <w:autoSpaceDN w:val="0"/>
+        <w:adjustRightInd w:val="0"/>
+        <w:spacing w:line="360" w:lineRule="auto"/>
+        <w:rPr>
+          <w:rFonts w:ascii="Times New Roman" w:hAnsi="Times New Roman" w:cs="Times New Roman"/>
+          <w:b/>
+          <w:bCs/>
+          <w:lang w:val="de-DE"/>
+        </w:rPr>
+      </w:pPr>
     </w:p>
     <w:p>
       <w:pPr>
@@ -2838,6 +2835,7 @@
         <w:rPr>
           <w:lang w:val="de-DE"/>
         </w:rPr>
+        <w:lastRenderedPageBreak/>
         <w:t>Die Regeln</w:t>
       </w:r>
       <w:bookmarkEnd w:id="11"/>

</xml_diff>